<commit_message>
added INI5 - slicing; looping and carpentries conditionals
</commit_message>
<xml_diff>
--- a/cheatsheet_for_programming.docx
+++ b/cheatsheet_for_programming.docx
@@ -21130,32 +21130,776 @@
                 <w:b/>
                 <w:bCs/>
               </w:rPr>
+              <w:t>Reading and Writing</w:t>
+            </w:r>
+          </w:p>
+          <w:p>
+            <w:pPr>
+              <w:jc w:val="both"/>
+            </w:pPr>
+            <w:r>
+              <w:rPr>
+                <w:b/>
+                <w:bCs/>
+              </w:rPr>
               <w:t>-</w:t>
             </w:r>
-          </w:p>
-          <w:p>
-            <w:pPr>
-              <w:jc w:val="both"/>
-              <w:rPr>
-                <w:b/>
-                <w:bCs/>
-              </w:rPr>
-            </w:pPr>
-            <w:r>
-              <w:rPr>
-                <w:b/>
-                <w:bCs/>
-              </w:rPr>
+            <w:r>
+              <w:t xml:space="preserve">use </w:t>
+            </w:r>
+            <w:r>
+              <w:rPr>
+                <w:b/>
+                <w:bCs/>
+              </w:rPr>
+              <w:t>open()</w:t>
+            </w:r>
+            <w:r>
+              <w:t xml:space="preserve"> to access a file, 2 parameters must be </w:t>
+            </w:r>
+            <w:proofErr w:type="gramStart"/>
+            <w:r>
+              <w:t>give</w:t>
+            </w:r>
+            <w:proofErr w:type="gramEnd"/>
+            <w:r>
+              <w:t>, such as path/</w:t>
+            </w:r>
+            <w:proofErr w:type="spellStart"/>
+            <w:r>
+              <w:t>target_file</w:t>
+            </w:r>
+            <w:proofErr w:type="spellEnd"/>
+            <w:r>
+              <w:t xml:space="preserve"> and the mode</w:t>
+            </w:r>
+            <w:r>
+              <w:t xml:space="preserve"> (both as strings)</w:t>
+            </w:r>
+          </w:p>
+          <w:p>
+            <w:pPr>
+              <w:jc w:val="both"/>
+            </w:pPr>
+            <w:r>
+              <w:t>---modes:</w:t>
+            </w:r>
+          </w:p>
+          <w:p>
+            <w:pPr>
+              <w:jc w:val="both"/>
+            </w:pPr>
+            <w:r>
+              <w:t>---r – read mode</w:t>
+            </w:r>
+            <w:r>
+              <w:t>, only reading</w:t>
+            </w:r>
+          </w:p>
+          <w:p>
+            <w:pPr>
+              <w:jc w:val="both"/>
+            </w:pPr>
+            <w:r>
+              <w:t>---w – write mode</w:t>
+            </w:r>
+            <w:r>
+              <w:t>, writing/overwriting</w:t>
+            </w:r>
+          </w:p>
+          <w:p>
+            <w:pPr>
+              <w:jc w:val="both"/>
+            </w:pPr>
+            <w:r>
+              <w:t>---a – append mode</w:t>
+            </w:r>
+            <w:r>
+              <w:t>, only add</w:t>
+            </w:r>
+            <w:r>
+              <w:t>ing</w:t>
+            </w:r>
+          </w:p>
+          <w:p>
+            <w:pPr>
+              <w:jc w:val="both"/>
+            </w:pPr>
+            <w:r>
+              <w:t>&gt;&gt;&gt;</w:t>
+            </w:r>
+          </w:p>
+          <w:p>
+            <w:pPr>
+              <w:jc w:val="both"/>
+            </w:pPr>
+            <w:r>
+              <w:t>f = open('input.txt', 'r')</w:t>
+            </w:r>
+            <w:r>
+              <w:t xml:space="preserve"> # open input.txt in r mode and insert it into f </w:t>
+            </w:r>
+          </w:p>
+          <w:p>
+            <w:pPr>
+              <w:jc w:val="both"/>
+            </w:pPr>
+            <w:r>
+              <w:t>&lt;&lt;&lt;</w:t>
+            </w:r>
+          </w:p>
+          <w:p>
+            <w:pPr>
+              <w:jc w:val="both"/>
+            </w:pPr>
+          </w:p>
+          <w:p>
+            <w:pPr>
+              <w:jc w:val="both"/>
+            </w:pPr>
+            <w:r>
+              <w:t>-to obtain data, several methods can be used:</w:t>
+            </w:r>
+          </w:p>
+          <w:p>
+            <w:pPr>
+              <w:jc w:val="both"/>
+            </w:pPr>
+            <w:r>
+              <w:t>---</w:t>
+            </w:r>
+            <w:r>
+              <w:rPr>
+                <w:b/>
+                <w:bCs/>
+              </w:rPr>
+              <w:t>.read(n)</w:t>
+            </w:r>
+            <w:r>
+              <w:t xml:space="preserve"> returns n bytes of data from the file as a string (n = number of characters)</w:t>
+            </w:r>
+            <w:r>
+              <w:t>, when omitted, entire contents of the file are read and returned</w:t>
+            </w:r>
+          </w:p>
+          <w:p>
+            <w:pPr>
+              <w:jc w:val="both"/>
+            </w:pPr>
+            <w:r>
+              <w:t>---</w:t>
+            </w:r>
+            <w:r>
+              <w:rPr>
+                <w:b/>
+                <w:bCs/>
+              </w:rPr>
+              <w:t>.</w:t>
+            </w:r>
+            <w:proofErr w:type="spellStart"/>
+            <w:r>
+              <w:rPr>
+                <w:b/>
+                <w:bCs/>
+              </w:rPr>
+              <w:t>readline</w:t>
+            </w:r>
+            <w:proofErr w:type="spellEnd"/>
+            <w:r>
+              <w:rPr>
+                <w:b/>
+                <w:bCs/>
+              </w:rPr>
+              <w:t>()</w:t>
+            </w:r>
+            <w:r>
+              <w:t xml:space="preserve"> returns a single line from the file, </w:t>
+            </w:r>
+            <w:r>
+              <w:t>every line (except the last line of the file) terminates in a newline character “\n”</w:t>
+            </w:r>
+            <w:r>
+              <w:t>, in order to remove this character, use .strip()</w:t>
+            </w:r>
+            <w:r>
+              <w:t xml:space="preserve"> or print()</w:t>
+            </w:r>
+            <w:r>
+              <w:t xml:space="preserve">; </w:t>
+            </w:r>
+            <w:r>
+              <w:t>every time</w:t>
+            </w:r>
+            <w:r>
+              <w:t xml:space="preserve"> .</w:t>
+            </w:r>
+            <w:proofErr w:type="spellStart"/>
+            <w:r>
+              <w:t>readline</w:t>
+            </w:r>
+            <w:proofErr w:type="spellEnd"/>
+            <w:r>
+              <w:t>() is called, it takes the next line in the file</w:t>
+            </w:r>
+          </w:p>
+          <w:p>
+            <w:pPr>
+              <w:jc w:val="both"/>
+            </w:pPr>
+            <w:r>
+              <w:lastRenderedPageBreak/>
+              <w:t>---</w:t>
+            </w:r>
+            <w:r>
+              <w:rPr>
+                <w:b/>
+                <w:bCs/>
+              </w:rPr>
+              <w:t>.</w:t>
+            </w:r>
+            <w:proofErr w:type="spellStart"/>
+            <w:r>
+              <w:rPr>
+                <w:b/>
+                <w:bCs/>
+              </w:rPr>
+              <w:t>readlines</w:t>
+            </w:r>
+            <w:proofErr w:type="spellEnd"/>
+            <w:r>
+              <w:rPr>
+                <w:b/>
+                <w:bCs/>
+              </w:rPr>
+              <w:t xml:space="preserve">() </w:t>
+            </w:r>
+            <w:r>
+              <w:t>returns a list containing every line in the file; to access a particular line, use index numbering in “[</w:t>
+            </w:r>
+            <w:proofErr w:type="spellStart"/>
+            <w:r>
+              <w:t>i</w:t>
+            </w:r>
+            <w:proofErr w:type="spellEnd"/>
+            <w:r>
+              <w:t>]” square brackets</w:t>
+            </w:r>
+            <w:r>
+              <w:t xml:space="preserve"> after the method</w:t>
+            </w:r>
+          </w:p>
+          <w:p>
+            <w:pPr>
+              <w:jc w:val="both"/>
+            </w:pPr>
+            <w:r>
+              <w:t>---alternatively, to read lines is to loop over the file object</w:t>
+            </w:r>
+          </w:p>
+          <w:p>
+            <w:pPr>
+              <w:jc w:val="both"/>
+            </w:pPr>
+            <w:r>
+              <w:t>&lt;&lt;&lt;</w:t>
+            </w:r>
+          </w:p>
+          <w:p>
+            <w:pPr>
+              <w:jc w:val="both"/>
+            </w:pPr>
+            <w:r>
+              <w:t>for line in f:</w:t>
+            </w:r>
+          </w:p>
+          <w:p>
+            <w:pPr>
+              <w:jc w:val="both"/>
+            </w:pPr>
+            <w:r>
+              <w:t xml:space="preserve">  print line</w:t>
+            </w:r>
+          </w:p>
+          <w:p>
+            <w:pPr>
+              <w:jc w:val="both"/>
+            </w:pPr>
+            <w:r>
+              <w:t>&gt;&gt;&gt;</w:t>
+            </w:r>
+          </w:p>
+          <w:p>
+            <w:pPr>
+              <w:jc w:val="both"/>
+            </w:pPr>
+            <w:r>
+              <w:t>&lt;</w:t>
+            </w:r>
+            <w:proofErr w:type="spellStart"/>
+            <w:r>
+              <w:t>file_contents</w:t>
+            </w:r>
+            <w:r>
+              <w:t>_every_line</w:t>
+            </w:r>
+            <w:proofErr w:type="spellEnd"/>
+            <w:r>
+              <w:t>&gt;</w:t>
+            </w:r>
+          </w:p>
+          <w:p>
+            <w:pPr>
+              <w:jc w:val="both"/>
+            </w:pPr>
+            <w:r>
+              <w:t xml:space="preserve">---methods above return lines only if the data in the file are not separated by new lines, but rather whitespace, commas or any other delimiter </w:t>
+            </w:r>
+          </w:p>
+          <w:p>
+            <w:pPr>
+              <w:jc w:val="both"/>
+            </w:pPr>
+            <w:r>
+              <w:t xml:space="preserve">---use </w:t>
+            </w:r>
+            <w:proofErr w:type="spellStart"/>
+            <w:r>
+              <w:t>line</w:t>
+            </w:r>
+            <w:r>
+              <w:rPr>
+                <w:b/>
+                <w:bCs/>
+              </w:rPr>
+              <w:t>.split</w:t>
+            </w:r>
+            <w:proofErr w:type="spellEnd"/>
+            <w:r>
+              <w:rPr>
+                <w:b/>
+                <w:bCs/>
+              </w:rPr>
+              <w:t>()</w:t>
+            </w:r>
+            <w:r>
+              <w:t xml:space="preserve"> as a workaround</w:t>
+            </w:r>
+            <w:r>
+              <w:t xml:space="preserve"> which uses whitespace in addition to \n </w:t>
+            </w:r>
+            <w:r>
+              <w:t>as delimiters by default, while runs of the same delimiter are regarded as a single separating space; delimiter can be specified as a parameter within quotes ‘’/””</w:t>
+            </w:r>
+          </w:p>
+          <w:p>
+            <w:pPr>
+              <w:jc w:val="both"/>
+            </w:pPr>
+            <w:r>
+              <w:t>&gt;&gt;&gt;</w:t>
+            </w:r>
+          </w:p>
+          <w:p>
+            <w:pPr>
+              <w:jc w:val="both"/>
+            </w:pPr>
+            <w:r>
+              <w:t>'Beautiful is better than ugly.\</w:t>
+            </w:r>
+            <w:proofErr w:type="spellStart"/>
+            <w:r>
+              <w:t>n'.split</w:t>
+            </w:r>
+            <w:proofErr w:type="spellEnd"/>
+            <w:r>
+              <w:t>()</w:t>
+            </w:r>
+          </w:p>
+          <w:p>
+            <w:pPr>
+              <w:jc w:val="both"/>
+            </w:pPr>
+            <w:r>
+              <w:t>&lt;&lt;&lt;</w:t>
+            </w:r>
+          </w:p>
+          <w:p>
+            <w:pPr>
+              <w:jc w:val="both"/>
+            </w:pPr>
+            <w:r>
+              <w:t xml:space="preserve">['Beautiful', 'is', 'better', </w:t>
+            </w:r>
+            <w:proofErr w:type="gramStart"/>
+            <w:r>
+              <w:t>'than',</w:t>
+            </w:r>
+            <w:proofErr w:type="gramEnd"/>
+            <w:r>
+              <w:t xml:space="preserve"> 'ugly.']</w:t>
+            </w:r>
+          </w:p>
+          <w:p>
+            <w:pPr>
+              <w:jc w:val="both"/>
+            </w:pPr>
+          </w:p>
+          <w:p>
+            <w:pPr>
+              <w:jc w:val="both"/>
+            </w:pPr>
+            <w:r>
+              <w:t>---</w:t>
+            </w:r>
+            <w:r>
+              <w:rPr>
+                <w:b/>
+                <w:bCs/>
+              </w:rPr>
+              <w:t>.</w:t>
+            </w:r>
+            <w:proofErr w:type="spellStart"/>
+            <w:r>
+              <w:rPr>
+                <w:b/>
+                <w:bCs/>
+              </w:rPr>
+              <w:t>splitlines</w:t>
+            </w:r>
+            <w:proofErr w:type="spellEnd"/>
+            <w:r>
+              <w:rPr>
+                <w:b/>
+                <w:bCs/>
+              </w:rPr>
+              <w:t>()</w:t>
+            </w:r>
+            <w:r>
+              <w:t xml:space="preserve"> returns a list of the lines in the string breaking at line boundaries, line breaks are not included</w:t>
+            </w:r>
+          </w:p>
+          <w:p>
+            <w:pPr>
+              <w:jc w:val="both"/>
+            </w:pPr>
+            <w:r>
+              <w:t>&gt;&gt;&gt;</w:t>
+            </w:r>
+          </w:p>
+          <w:p>
+            <w:pPr>
+              <w:jc w:val="both"/>
+            </w:pPr>
+            <w:r>
+              <w:t>'Simple is\</w:t>
+            </w:r>
+            <w:proofErr w:type="spellStart"/>
+            <w:r>
+              <w:t>nbetter</w:t>
+            </w:r>
+            <w:proofErr w:type="spellEnd"/>
+            <w:r>
+              <w:t xml:space="preserve"> than\</w:t>
+            </w:r>
+            <w:proofErr w:type="spellStart"/>
+            <w:r>
+              <w:t>ncomplex</w:t>
+            </w:r>
+            <w:proofErr w:type="spellEnd"/>
+            <w:r>
+              <w:t>.\n'.</w:t>
+            </w:r>
+            <w:proofErr w:type="spellStart"/>
+            <w:r>
+              <w:t>splitlines</w:t>
+            </w:r>
+            <w:proofErr w:type="spellEnd"/>
+            <w:r>
+              <w:t>()</w:t>
+            </w:r>
+          </w:p>
+          <w:p>
+            <w:pPr>
+              <w:jc w:val="both"/>
+            </w:pPr>
+            <w:r>
+              <w:t>&lt;&lt;&lt;</w:t>
+            </w:r>
+          </w:p>
+          <w:p>
+            <w:pPr>
+              <w:jc w:val="both"/>
+            </w:pPr>
+            <w:r>
+              <w:t>['Simple is', 'better than', 'complex.']</w:t>
+            </w:r>
+          </w:p>
+          <w:p>
+            <w:pPr>
+              <w:jc w:val="both"/>
+            </w:pPr>
+          </w:p>
+          <w:p>
+            <w:pPr>
+              <w:jc w:val="both"/>
+            </w:pPr>
+            <w:r>
+              <w:t>-when calculations are completed and a result is obtained, the result can be saved in a file by including the 2 parameters, ‘path/</w:t>
+            </w:r>
+            <w:proofErr w:type="spellStart"/>
+            <w:r>
+              <w:t>file_name</w:t>
+            </w:r>
+            <w:proofErr w:type="spellEnd"/>
+            <w:r>
+              <w:t>’ and ‘w’</w:t>
+            </w:r>
+            <w:r>
+              <w:t>, if there is no such file, it will be automatically created</w:t>
+            </w:r>
+          </w:p>
+          <w:p>
+            <w:pPr>
+              <w:jc w:val="both"/>
+            </w:pPr>
+            <w:r>
+              <w:t>&gt;&gt;&gt;</w:t>
+            </w:r>
+          </w:p>
+          <w:p>
+            <w:pPr>
+              <w:jc w:val="both"/>
+            </w:pPr>
+            <w:r>
+              <w:t>f = open('output.txt', 'w')</w:t>
+            </w:r>
+          </w:p>
+          <w:p>
+            <w:pPr>
+              <w:jc w:val="both"/>
+            </w:pPr>
+          </w:p>
+          <w:p>
+            <w:pPr>
+              <w:jc w:val="both"/>
+            </w:pPr>
+            <w:r>
+              <w:t xml:space="preserve">-then data need to be written inside via </w:t>
+            </w:r>
+            <w:r>
+              <w:rPr>
+                <w:b/>
+                <w:bCs/>
+              </w:rPr>
+              <w:t>.write()</w:t>
+            </w:r>
+          </w:p>
+          <w:p>
+            <w:pPr>
+              <w:jc w:val="both"/>
+            </w:pPr>
+            <w:r>
+              <w:t>&gt;&gt;&gt;</w:t>
+            </w:r>
+          </w:p>
+          <w:p>
+            <w:pPr>
+              <w:jc w:val="both"/>
+            </w:pPr>
+            <w:proofErr w:type="spellStart"/>
+            <w:r>
+              <w:t>f.write</w:t>
+            </w:r>
+            <w:proofErr w:type="spellEnd"/>
+            <w:r>
+              <w:t>('Any data you want to write into file')</w:t>
+            </w:r>
+          </w:p>
+          <w:p>
+            <w:pPr>
+              <w:jc w:val="both"/>
+            </w:pPr>
+          </w:p>
+          <w:p>
+            <w:pPr>
+              <w:jc w:val="both"/>
+            </w:pPr>
+            <w:r>
+              <w:t>---</w:t>
+            </w:r>
+            <w:proofErr w:type="spellStart"/>
+            <w:r>
+              <w:t>f.write</w:t>
+            </w:r>
+            <w:proofErr w:type="spellEnd"/>
+            <w:r>
+              <w:t>(str) writes contents of the string into the file f, to add something else, e.g. integers, it needs to be converted into string first</w:t>
+            </w:r>
+            <w:r>
+              <w:t xml:space="preserve"> via str()</w:t>
+            </w:r>
+          </w:p>
+          <w:p>
+            <w:pPr>
+              <w:jc w:val="both"/>
+            </w:pPr>
+            <w:r>
+              <w:t>&gt;&gt;&gt;</w:t>
+            </w:r>
+          </w:p>
+          <w:p>
+            <w:pPr>
+              <w:jc w:val="both"/>
+              <w:rPr>
+                <w:lang w:val="de-AT"/>
+              </w:rPr>
+            </w:pPr>
+            <w:proofErr w:type="spellStart"/>
+            <w:r>
+              <w:rPr>
+                <w:lang w:val="de-AT"/>
+              </w:rPr>
+              <w:t>inscription</w:t>
+            </w:r>
+            <w:proofErr w:type="spellEnd"/>
+            <w:r>
+              <w:rPr>
+                <w:lang w:val="de-AT"/>
+              </w:rPr>
+              <w:t xml:space="preserve"> = ['Rosalind Elsie Franklin ', 1920, 1958]</w:t>
+            </w:r>
+          </w:p>
+          <w:p>
+            <w:pPr>
+              <w:jc w:val="both"/>
+            </w:pPr>
+            <w:r>
+              <w:t>s = str(inscription)</w:t>
+            </w:r>
+          </w:p>
+          <w:p>
+            <w:pPr>
+              <w:jc w:val="both"/>
+            </w:pPr>
+            <w:proofErr w:type="spellStart"/>
+            <w:r>
+              <w:t>f.write</w:t>
+            </w:r>
+            <w:proofErr w:type="spellEnd"/>
+            <w:r>
+              <w:t>(s)</w:t>
+            </w:r>
+          </w:p>
+          <w:p>
+            <w:pPr>
+              <w:jc w:val="both"/>
+            </w:pPr>
+          </w:p>
+          <w:p>
+            <w:pPr>
+              <w:jc w:val="both"/>
+            </w:pPr>
+            <w:r>
+              <w:t>---possibly, list items can be written into a file</w:t>
+            </w:r>
+            <w:r>
+              <w:t xml:space="preserve"> one at a time</w:t>
+            </w:r>
+            <w:r>
+              <w:t xml:space="preserve"> by using a</w:t>
+            </w:r>
+            <w:r>
+              <w:t xml:space="preserve"> for loop</w:t>
+            </w:r>
+          </w:p>
+          <w:p>
+            <w:pPr>
+              <w:jc w:val="both"/>
+            </w:pPr>
+            <w:r>
+              <w:t>&gt;&gt;&gt;</w:t>
+            </w:r>
+          </w:p>
+          <w:p>
+            <w:pPr>
+              <w:jc w:val="both"/>
+            </w:pPr>
+            <w:r>
+              <w:t xml:space="preserve">for </w:t>
+            </w:r>
+            <w:proofErr w:type="spellStart"/>
+            <w:r>
+              <w:t>i</w:t>
+            </w:r>
+            <w:proofErr w:type="spellEnd"/>
+            <w:r>
+              <w:t xml:space="preserve"> in inscription:</w:t>
+            </w:r>
+          </w:p>
+          <w:p>
+            <w:pPr>
+              <w:jc w:val="both"/>
+            </w:pPr>
+            <w:r>
+              <w:t xml:space="preserve">  </w:t>
+            </w:r>
+            <w:proofErr w:type="spellStart"/>
+            <w:r>
+              <w:t>f.write</w:t>
+            </w:r>
+            <w:proofErr w:type="spellEnd"/>
+            <w:r>
+              <w:t>(str(</w:t>
+            </w:r>
+            <w:proofErr w:type="spellStart"/>
+            <w:r>
+              <w:t>i</w:t>
+            </w:r>
+            <w:proofErr w:type="spellEnd"/>
+            <w:r>
+              <w:t>) + '\n')</w:t>
+            </w:r>
+          </w:p>
+          <w:p>
+            <w:pPr>
+              <w:jc w:val="both"/>
+            </w:pPr>
+          </w:p>
+          <w:p>
+            <w:pPr>
+              <w:jc w:val="both"/>
+            </w:pPr>
+            <w:r>
+              <w:t xml:space="preserve">-when the writing into a file is finished, it needs to be closed via </w:t>
+            </w:r>
+            <w:r>
+              <w:rPr>
+                <w:b/>
+                <w:bCs/>
+              </w:rPr>
+              <w:t>.close()</w:t>
+            </w:r>
+          </w:p>
+          <w:p>
+            <w:pPr>
+              <w:jc w:val="both"/>
+              <w:rPr>
+                <w:b/>
+                <w:bCs/>
+              </w:rPr>
+            </w:pPr>
+            <w:r>
+              <w:rPr>
+                <w:b/>
+                <w:bCs/>
+              </w:rPr>
+              <w:lastRenderedPageBreak/>
               <w:t>INI 5</w:t>
             </w:r>
           </w:p>
           <w:p>
             <w:pPr>
               <w:jc w:val="both"/>
-              <w:rPr>
-                <w:b/>
-                <w:bCs/>
-              </w:rPr>
             </w:pPr>
             <w:r>
               <w:rPr>
@@ -21163,6 +21907,142 @@
                 <w:bCs/>
               </w:rPr>
               <w:t>-</w:t>
+            </w:r>
+            <w:r>
+              <w:rPr>
+                <w:b/>
+                <w:bCs/>
+              </w:rPr>
+              <w:t xml:space="preserve"> </w:t>
+            </w:r>
+            <w:r>
+              <w:t>a file containing at most 1000 lines</w:t>
+            </w:r>
+          </w:p>
+          <w:p>
+            <w:pPr>
+              <w:jc w:val="both"/>
+            </w:pPr>
+            <w:r>
+              <w:t>- return a file containing all the even-numbered lines form the original file</w:t>
+            </w:r>
+            <w:r>
+              <w:t xml:space="preserve"> and</w:t>
+            </w:r>
+            <w:r>
+              <w:t xml:space="preserve"> assume 1-based numbering of lines</w:t>
+            </w:r>
+          </w:p>
+          <w:p>
+            <w:pPr>
+              <w:jc w:val="both"/>
+            </w:pPr>
+            <w:r>
+              <w:t>&gt;&gt;&gt;</w:t>
+            </w:r>
+          </w:p>
+          <w:p>
+            <w:pPr>
+              <w:jc w:val="both"/>
+            </w:pPr>
+            <w:r>
+              <w:t>Bravely bold Sir Robin rode forth from Camelot</w:t>
+            </w:r>
+          </w:p>
+          <w:p>
+            <w:pPr>
+              <w:jc w:val="both"/>
+            </w:pPr>
+            <w:r>
+              <w:t>Yes, brave Sir Robin turned about</w:t>
+            </w:r>
+          </w:p>
+          <w:p>
+            <w:pPr>
+              <w:jc w:val="both"/>
+            </w:pPr>
+            <w:r>
+              <w:t>He was not afraid to die, O brave Sir Robin</w:t>
+            </w:r>
+          </w:p>
+          <w:p>
+            <w:pPr>
+              <w:jc w:val="both"/>
+            </w:pPr>
+            <w:r>
+              <w:t>And gallantly he chickened out</w:t>
+            </w:r>
+          </w:p>
+          <w:p>
+            <w:pPr>
+              <w:jc w:val="both"/>
+            </w:pPr>
+            <w:r>
+              <w:t>He was not at all afraid to be killed in nasty ways</w:t>
+            </w:r>
+          </w:p>
+          <w:p>
+            <w:pPr>
+              <w:jc w:val="both"/>
+            </w:pPr>
+            <w:r>
+              <w:t>Bravely talking to his feet</w:t>
+            </w:r>
+          </w:p>
+          <w:p>
+            <w:pPr>
+              <w:jc w:val="both"/>
+            </w:pPr>
+            <w:r>
+              <w:t>Brave, brave, brave, brave Sir Robin</w:t>
+            </w:r>
+          </w:p>
+          <w:p>
+            <w:pPr>
+              <w:jc w:val="both"/>
+            </w:pPr>
+            <w:r>
+              <w:t>He beat a very brave retreat</w:t>
+            </w:r>
+          </w:p>
+          <w:p>
+            <w:pPr>
+              <w:jc w:val="both"/>
+            </w:pPr>
+            <w:r>
+              <w:t>&lt;&lt;&lt;</w:t>
+            </w:r>
+          </w:p>
+          <w:p>
+            <w:pPr>
+              <w:jc w:val="both"/>
+            </w:pPr>
+            <w:r>
+              <w:t>Yes, brave Sir Robin turned about</w:t>
+            </w:r>
+          </w:p>
+          <w:p>
+            <w:pPr>
+              <w:jc w:val="both"/>
+            </w:pPr>
+            <w:r>
+              <w:t>And gallantly he chickened out</w:t>
+            </w:r>
+          </w:p>
+          <w:p>
+            <w:pPr>
+              <w:jc w:val="both"/>
+            </w:pPr>
+            <w:r>
+              <w:t>Bravely talking to his feet</w:t>
+            </w:r>
+          </w:p>
+          <w:p>
+            <w:pPr>
+              <w:jc w:val="both"/>
+            </w:pPr>
+            <w:r>
+              <w:t>He beat a very brave retreat</w:t>
             </w:r>
           </w:p>
         </w:tc>
@@ -21303,132 +22183,132 @@
               <w:jc w:val="both"/>
             </w:pPr>
             <w:r>
+              <w:t>print</w:t>
+            </w:r>
+            <w:r>
+              <w:t>(</w:t>
+            </w:r>
+            <w:r>
+              <w:t>phones['Zoe']</w:t>
+            </w:r>
+            <w:r>
+              <w:t>)</w:t>
+            </w:r>
+          </w:p>
+          <w:p>
+            <w:pPr>
+              <w:jc w:val="both"/>
+            </w:pPr>
+            <w:r>
+              <w:t>&lt;&lt;&lt;</w:t>
+            </w:r>
+          </w:p>
+          <w:p>
+            <w:pPr>
+              <w:jc w:val="both"/>
+            </w:pPr>
+            <w:r>
+              <w:t>232-43-58</w:t>
+            </w:r>
+          </w:p>
+          <w:p>
+            <w:pPr>
+              <w:jc w:val="both"/>
+            </w:pPr>
+          </w:p>
+          <w:p>
+            <w:pPr>
+              <w:jc w:val="both"/>
+            </w:pPr>
+            <w:r>
+              <w:t>-adding a new value to a dictionary or assigning a new value to an existing key can be done by accessing the “key” and assigning a “value” through “=” equals sign</w:t>
+            </w:r>
+          </w:p>
+          <w:p>
+            <w:pPr>
+              <w:jc w:val="both"/>
+            </w:pPr>
+            <w:r>
+              <w:t xml:space="preserve">-new “key-value” pairs will be added </w:t>
+            </w:r>
+            <w:r>
+              <w:t>to the end</w:t>
+            </w:r>
+            <w:r>
+              <w:t xml:space="preserve">, since </w:t>
+            </w:r>
+            <w:r>
+              <w:t>python 3.6 possesses ordering in dictionaries</w:t>
+            </w:r>
+          </w:p>
+          <w:p>
+            <w:pPr>
+              <w:jc w:val="both"/>
+            </w:pPr>
+            <w:r>
+              <w:t>&gt;&gt;&gt;</w:t>
+            </w:r>
+          </w:p>
+          <w:p>
+            <w:pPr>
+              <w:jc w:val="both"/>
+            </w:pPr>
+            <w:r>
+              <w:t>phones['Zoe'] = '658-99-55'</w:t>
+            </w:r>
+          </w:p>
+          <w:p>
+            <w:pPr>
+              <w:jc w:val="both"/>
+            </w:pPr>
+            <w:r>
+              <w:t>phones['Bill'] = '342-18-25'</w:t>
+            </w:r>
+          </w:p>
+          <w:p>
+            <w:pPr>
+              <w:jc w:val="both"/>
+            </w:pPr>
+            <w:r>
+              <w:t>print</w:t>
+            </w:r>
+            <w:r>
+              <w:t>(phones)</w:t>
+            </w:r>
+          </w:p>
+          <w:p>
+            <w:pPr>
+              <w:jc w:val="both"/>
+            </w:pPr>
+            <w:r>
+              <w:t>&lt;&lt;&lt;</w:t>
+            </w:r>
+          </w:p>
+          <w:p>
+            <w:pPr>
+              <w:jc w:val="both"/>
+            </w:pPr>
+            <w:r>
+              <w:t>{'Zoe': '658-99-55', 'Alice': '165-88-56'</w:t>
+            </w:r>
+            <w:r>
+              <w:t>, 'Bill': '342-18-25'</w:t>
+            </w:r>
+            <w:r>
+              <w:t>}</w:t>
+            </w:r>
+          </w:p>
+          <w:p>
+            <w:pPr>
+              <w:jc w:val="both"/>
+            </w:pPr>
+          </w:p>
+          <w:p>
+            <w:pPr>
+              <w:jc w:val="both"/>
+            </w:pPr>
+            <w:r>
               <w:lastRenderedPageBreak/>
-              <w:t>print</w:t>
-            </w:r>
-            <w:r>
-              <w:t>(</w:t>
-            </w:r>
-            <w:r>
-              <w:t>phones['Zoe']</w:t>
-            </w:r>
-            <w:r>
-              <w:t>)</w:t>
-            </w:r>
-          </w:p>
-          <w:p>
-            <w:pPr>
-              <w:jc w:val="both"/>
-            </w:pPr>
-            <w:r>
-              <w:t>&lt;&lt;&lt;</w:t>
-            </w:r>
-          </w:p>
-          <w:p>
-            <w:pPr>
-              <w:jc w:val="both"/>
-            </w:pPr>
-            <w:r>
-              <w:t>232-43-58</w:t>
-            </w:r>
-          </w:p>
-          <w:p>
-            <w:pPr>
-              <w:jc w:val="both"/>
-            </w:pPr>
-          </w:p>
-          <w:p>
-            <w:pPr>
-              <w:jc w:val="both"/>
-            </w:pPr>
-            <w:r>
-              <w:t>-adding a new value to a dictionary or assigning a new value to an existing key can be done by accessing the “key” and assigning a “value” through “=” equals sign</w:t>
-            </w:r>
-          </w:p>
-          <w:p>
-            <w:pPr>
-              <w:jc w:val="both"/>
-            </w:pPr>
-            <w:r>
-              <w:t xml:space="preserve">-new “key-value” pairs will be added </w:t>
-            </w:r>
-            <w:r>
-              <w:t>to the end</w:t>
-            </w:r>
-            <w:r>
-              <w:t xml:space="preserve">, since </w:t>
-            </w:r>
-            <w:r>
-              <w:t>python 3.6 possesses ordering in dictionaries</w:t>
-            </w:r>
-          </w:p>
-          <w:p>
-            <w:pPr>
-              <w:jc w:val="both"/>
-            </w:pPr>
-            <w:r>
-              <w:t>&gt;&gt;&gt;</w:t>
-            </w:r>
-          </w:p>
-          <w:p>
-            <w:pPr>
-              <w:jc w:val="both"/>
-            </w:pPr>
-            <w:r>
-              <w:t>phones['Zoe'] = '658-99-55'</w:t>
-            </w:r>
-          </w:p>
-          <w:p>
-            <w:pPr>
-              <w:jc w:val="both"/>
-            </w:pPr>
-            <w:r>
-              <w:t>phones['Bill'] = '342-18-25'</w:t>
-            </w:r>
-          </w:p>
-          <w:p>
-            <w:pPr>
-              <w:jc w:val="both"/>
-            </w:pPr>
-            <w:r>
-              <w:t>print</w:t>
-            </w:r>
-            <w:r>
-              <w:t>(phones)</w:t>
-            </w:r>
-          </w:p>
-          <w:p>
-            <w:pPr>
-              <w:jc w:val="both"/>
-            </w:pPr>
-            <w:r>
-              <w:t>&lt;&lt;&lt;</w:t>
-            </w:r>
-          </w:p>
-          <w:p>
-            <w:pPr>
-              <w:jc w:val="both"/>
-            </w:pPr>
-            <w:r>
-              <w:t>{'Zoe': '658-99-55', 'Alice': '165-88-56'</w:t>
-            </w:r>
-            <w:r>
-              <w:t>, 'Bill': '342-18-25'</w:t>
-            </w:r>
-            <w:r>
-              <w:t>}</w:t>
-            </w:r>
-          </w:p>
-          <w:p>
-            <w:pPr>
-              <w:jc w:val="both"/>
-            </w:pPr>
-          </w:p>
-          <w:p>
-            <w:pPr>
-              <w:jc w:val="both"/>
-            </w:pPr>
-            <w:r>
               <w:t>-dictionaries are case-sensitive when strings are used as “keys”, ‘key’ and ‘Key’ are two different “keys”</w:t>
             </w:r>
           </w:p>
@@ -21747,7 +22627,6 @@
               <w:jc w:val="both"/>
             </w:pPr>
             <w:r>
-              <w:lastRenderedPageBreak/>
               <w:t>-return the number of occurrences of each word in s, where words are separated by spaces. Words are case-sensitive, and the lines in the output can be in any order.</w:t>
             </w:r>
           </w:p>

</xml_diff>